<commit_message>
them ten nhom, ngay thuc hien trong HDSD
</commit_message>
<xml_diff>
--- a/Nhom9/HDSD_FuncPreprocessing.docx
+++ b/Nhom9/HDSD_FuncPreprocessing.docx
@@ -2,6 +2,66 @@
 <file path=word/document.xml><?xml version="1.0" encoding="utf-8"?>
 <w:document xmlns:mc="http://schemas.openxmlformats.org/markup-compatibility/2006" xmlns:o="urn:schemas-microsoft-com:office:office" xmlns:r="http://schemas.openxmlformats.org/officeDocument/2006/relationships" xmlns:m="http://schemas.openxmlformats.org/officeDocument/2006/math" xmlns:v="urn:schemas-microsoft-com:vml" xmlns:wp="http://schemas.openxmlformats.org/drawingml/2006/wordprocessingDrawing" xmlns:w10="urn:schemas-microsoft-com:office:word" xmlns:w="http://schemas.openxmlformats.org/wordprocessingml/2006/main" xmlns:wne="http://schemas.microsoft.com/office/word/2006/wordml" xmlns:sl="http://schemas.openxmlformats.org/schemaLibrary/2006/main" xmlns:a="http://schemas.openxmlformats.org/drawingml/2006/main" xmlns:pic="http://schemas.openxmlformats.org/drawingml/2006/picture" xmlns:c="http://schemas.openxmlformats.org/drawingml/2006/chart" xmlns:lc="http://schemas.openxmlformats.org/drawingml/2006/lockedCanvas" xmlns:dgm="http://schemas.openxmlformats.org/drawingml/2006/diagram" xmlns:wps="http://schemas.microsoft.com/office/word/2010/wordprocessingShape" xmlns:wpg="http://schemas.microsoft.com/office/word/2010/wordprocessingGroup" xmlns:w14="http://schemas.microsoft.com/office/word/2010/wordml" xmlns:w15="http://schemas.microsoft.com/office/word/2012/wordml">
   <w:body>
+    <w:p>
+      <w:pPr>
+        <w:pBdr>
+          <w:top w:space="0" w:sz="0" w:val="nil"/>
+          <w:left w:space="0" w:sz="0" w:val="nil"/>
+          <w:bottom w:space="0" w:sz="0" w:val="nil"/>
+          <w:right w:space="0" w:sz="0" w:val="nil"/>
+          <w:between w:space="0" w:sz="0" w:val="nil"/>
+        </w:pBdr>
+        <w:shd w:fill="auto" w:val="clear"/>
+        <w:spacing w:before="0" w:line="240" w:lineRule="auto"/>
+        <w:contextualSpacing w:val="0"/>
+        <w:rPr>
+          <w:rFonts w:ascii="Oswald" w:cs="Oswald" w:eastAsia="Oswald" w:hAnsi="Oswald"/>
+          <w:color w:val="666666"/>
+          <w:sz w:val="28"/>
+          <w:szCs w:val="28"/>
+        </w:rPr>
+      </w:pPr>
+      <w:r>
+        <w:rPr>
+          <w:rFonts w:ascii="Oswald" w:cs="Oswald" w:eastAsia="Oswald" w:hAnsi="Oswald"/>
+          <w:color w:val="666666"/>
+          <w:sz w:val="28"/>
+          <w:szCs w:val="28"/>
+          <w:rtl w:val="0"/>
+        </w:rPr>
+        <w:t xml:space="preserve">Trường Đại học Khoa học Tự nhiên - ĐHQG TP.Hồ Chí Minh</w:t>
+      </w:r>
+    </w:p>
+    <w:p>
+      <w:pPr>
+        <w:pBdr>
+          <w:top w:space="0" w:sz="0" w:val="nil"/>
+          <w:left w:space="0" w:sz="0" w:val="nil"/>
+          <w:bottom w:space="0" w:sz="0" w:val="nil"/>
+          <w:right w:space="0" w:sz="0" w:val="nil"/>
+          <w:between w:space="0" w:sz="0" w:val="nil"/>
+        </w:pBdr>
+        <w:shd w:fill="auto" w:val="clear"/>
+        <w:spacing w:before="0" w:line="240" w:lineRule="auto"/>
+        <w:contextualSpacing w:val="0"/>
+        <w:rPr>
+          <w:rFonts w:ascii="Oswald" w:cs="Oswald" w:eastAsia="Oswald" w:hAnsi="Oswald"/>
+          <w:color w:val="666666"/>
+          <w:sz w:val="28"/>
+          <w:szCs w:val="28"/>
+        </w:rPr>
+      </w:pPr>
+      <w:r>
+        <w:rPr>
+          <w:rFonts w:ascii="Andika" w:cs="Andika" w:eastAsia="Andika" w:hAnsi="Andika"/>
+          <w:color w:val="666666"/>
+          <w:sz w:val="28"/>
+          <w:szCs w:val="28"/>
+          <w:rtl w:val="0"/>
+        </w:rPr>
+        <w:t xml:space="preserve">Khoa Công nghệ Thông tin</w:t>
+      </w:r>
+    </w:p>
     <w:p>
       <w:pPr>
         <w:pBdr>
@@ -174,7 +234,7 @@
           <w:between w:space="0" w:sz="0" w:val="nil"/>
         </w:pBdr>
         <w:shd w:fill="auto" w:val="clear"/>
-        <w:spacing w:before="120" w:lineRule="auto"/>
+        <w:spacing w:before="120" w:line="240" w:lineRule="auto"/>
         <w:contextualSpacing w:val="0"/>
         <w:rPr>
           <w:b w:val="0"/>
@@ -192,7 +252,7 @@
         </w:rPr>
         <w:drawing>
           <wp:inline distB="114300" distT="114300" distL="114300" distR="114300">
-            <wp:extent cx="5934075" cy="4510088"/>
+            <wp:extent cx="5934075" cy="3529013"/>
             <wp:effectExtent b="0" l="0" r="0" t="0"/>
             <wp:docPr descr="Hình ảnh phần giữ chỗ" id="3" name="image6.jpg"/>
             <a:graphic>
@@ -212,7 +272,7 @@
                   <pic:spPr>
                     <a:xfrm>
                       <a:off x="0" y="0"/>
-                      <a:ext cx="5934075" cy="4510088"/>
+                      <a:ext cx="5934075" cy="3529013"/>
                     </a:xfrm>
                     <a:prstGeom prst="rect"/>
                     <a:ln/>
@@ -227,6 +287,44 @@
         <w:rPr>
           <w:rtl w:val="0"/>
         </w:rPr>
+      </w:r>
+    </w:p>
+    <w:p>
+      <w:pPr>
+        <w:spacing w:line="240" w:lineRule="auto"/>
+        <w:contextualSpacing w:val="0"/>
+        <w:jc w:val="center"/>
+        <w:rPr>
+          <w:b w:val="1"/>
+        </w:rPr>
+      </w:pPr>
+      <w:r>
+        <w:rPr>
+          <w:b w:val="1"/>
+          <w:rtl w:val="0"/>
+        </w:rPr>
+        <w:t xml:space="preserve">Thực hiện: </w:t>
+      </w:r>
+      <w:r>
+        <w:rPr>
+          <w:b w:val="1"/>
+          <w:rtl w:val="0"/>
+        </w:rPr>
+        <w:t xml:space="preserve">Nhóm 9</w:t>
+      </w:r>
+    </w:p>
+    <w:p>
+      <w:pPr>
+        <w:spacing w:line="240" w:lineRule="auto"/>
+        <w:contextualSpacing w:val="0"/>
+        <w:jc w:val="center"/>
+        <w:rPr/>
+      </w:pPr>
+      <w:r>
+        <w:rPr>
+          <w:rtl w:val="0"/>
+        </w:rPr>
+        <w:t xml:space="preserve">TP. Hồ Chí Minh, ngày 7 tháng 7 năm 2018</w:t>
       </w:r>
     </w:p>
     <w:p>

</xml_diff>